<commit_message>
Added my details to team13.docx
</commit_message>
<xml_diff>
--- a/docs/team13.docx
+++ b/docs/team13.docx
@@ -240,6 +240,13 @@
                 <w:color w:val="2D3B45"/>
               </w:rPr>
             </w:pPr>
+            <w:r>
+              <w:rPr>
+                <w:rFonts w:asciiTheme="minorBidi" w:hAnsiTheme="minorBidi"/>
+                <w:color w:val="2D3B45"/>
+              </w:rPr>
+              <w:t>18</w:t>
+            </w:r>
           </w:p>
         </w:tc>
         <w:tc>
@@ -256,6 +263,13 @@
                 <w:color w:val="2D3B45"/>
               </w:rPr>
             </w:pPr>
+            <w:r>
+              <w:rPr>
+                <w:rFonts w:asciiTheme="minorBidi" w:hAnsiTheme="minorBidi"/>
+                <w:color w:val="2D3B45"/>
+              </w:rPr>
+              <w:t>Andrew Koman</w:t>
+            </w:r>
           </w:p>
         </w:tc>
         <w:tc>
@@ -272,6 +286,13 @@
                 <w:color w:val="2D3B45"/>
               </w:rPr>
             </w:pPr>
+            <w:r>
+              <w:rPr>
+                <w:rFonts w:asciiTheme="minorBidi" w:hAnsiTheme="minorBidi"/>
+                <w:color w:val="2D3B45"/>
+              </w:rPr>
+              <w:t>Developer</w:t>
+            </w:r>
           </w:p>
         </w:tc>
       </w:tr>

</xml_diff>

<commit_message>
Updated team13.docx with details
</commit_message>
<xml_diff>
--- a/docs/team13.docx
+++ b/docs/team13.docx
@@ -311,6 +311,13 @@
                 <w:color w:val="2D3B45"/>
               </w:rPr>
             </w:pPr>
+            <w:r>
+              <w:rPr>
+                <w:rFonts w:asciiTheme="minorBidi" w:hAnsiTheme="minorBidi"/>
+                <w:color w:val="2D3B45"/>
+              </w:rPr>
+              <w:t>19</w:t>
+            </w:r>
           </w:p>
         </w:tc>
         <w:tc>
@@ -327,6 +334,13 @@
                 <w:color w:val="2D3B45"/>
               </w:rPr>
             </w:pPr>
+            <w:r>
+              <w:rPr>
+                <w:rFonts w:asciiTheme="minorBidi" w:hAnsiTheme="minorBidi"/>
+                <w:color w:val="2D3B45"/>
+              </w:rPr>
+              <w:t>Hunter Malinowski</w:t>
+            </w:r>
           </w:p>
         </w:tc>
         <w:tc>
@@ -343,6 +357,13 @@
                 <w:color w:val="2D3B45"/>
               </w:rPr>
             </w:pPr>
+            <w:r>
+              <w:rPr>
+                <w:rFonts w:asciiTheme="minorBidi" w:hAnsiTheme="minorBidi"/>
+                <w:color w:val="2D3B45"/>
+              </w:rPr>
+              <w:t>Developer</w:t>
+            </w:r>
           </w:p>
         </w:tc>
       </w:tr>

</xml_diff>

<commit_message>
Updated team13.docs with details
</commit_message>
<xml_diff>
--- a/docs/team13.docx
+++ b/docs/team13.docx
@@ -318,6 +318,13 @@
                 <w:color w:val="2D3B45"/>
               </w:rPr>
             </w:pPr>
+            <w:r>
+              <w:rPr>
+                <w:rFonts w:asciiTheme="minorBidi" w:hAnsiTheme="minorBidi"/>
+                <w:color w:val="2D3B45"/>
+              </w:rPr>
+              <w:t>19</w:t>
+            </w:r>
           </w:p>
         </w:tc>
         <w:tc>
@@ -334,6 +341,13 @@
                 <w:color w:val="2D3B45"/>
               </w:rPr>
             </w:pPr>
+            <w:r>
+              <w:rPr>
+                <w:rFonts w:asciiTheme="minorBidi" w:hAnsiTheme="minorBidi"/>
+                <w:color w:val="2D3B45"/>
+              </w:rPr>
+              <w:t>Hunter Malinowski</w:t>
+            </w:r>
           </w:p>
         </w:tc>
         <w:tc>
@@ -350,6 +364,13 @@
                 <w:color w:val="2D3B45"/>
               </w:rPr>
             </w:pPr>
+            <w:r>
+              <w:rPr>
+                <w:rFonts w:asciiTheme="minorBidi" w:hAnsiTheme="minorBidi"/>
+                <w:color w:val="2D3B45"/>
+              </w:rPr>
+              <w:t>Developer</w:t>
+            </w:r>
           </w:p>
         </w:tc>
       </w:tr>

</xml_diff>